<commit_message>
reorganized the functions and changed some of the text in the prompts
</commit_message>
<xml_diff>
--- a/DayTripGenerator_UserStories.docx
+++ b/DayTripGenerator_UserStories.docx
@@ -449,203 +449,11 @@
     </w:p>
     <w:p>
       <w:pPr>
-        <w:rPr>
-          <w:rFonts w:eastAsia="Times New Roman" w:cstheme="minorHAnsi"/>
-        </w:rPr>
-      </w:pPr>
-    </w:p>
-    <w:p>
-      <w:pPr>
-        <w:rPr>
-          <w:rFonts w:eastAsia="Times New Roman" w:cstheme="minorHAnsi"/>
-        </w:rPr>
-      </w:pPr>
-    </w:p>
-    <w:p>
-      <w:pPr>
         <w:spacing w:line="259" w:lineRule="auto"/>
         <w:rPr>
           <w:rFonts w:eastAsia="Times New Roman" w:cstheme="minorHAnsi"/>
         </w:rPr>
       </w:pPr>
-      <w:r>
-        <w:rPr>
-          <w:rFonts w:eastAsia="Times New Roman" w:cstheme="minorHAnsi"/>
-        </w:rPr>
-        <w:br w:type="page"/>
-      </w:r>
-    </w:p>
-    <w:p>
-      <w:pPr>
-        <w:rPr>
-          <w:rFonts w:eastAsia="Times New Roman" w:cstheme="minorHAnsi"/>
-        </w:rPr>
-      </w:pPr>
-      <w:r>
-        <w:rPr>
-          <w:rFonts w:eastAsia="Times New Roman" w:cstheme="minorHAnsi"/>
-        </w:rPr>
-        <w:lastRenderedPageBreak/>
-        <w:t>My Notes</w:t>
-      </w:r>
-    </w:p>
-    <w:p>
-      <w:pPr>
-        <w:rPr>
-          <w:rFonts w:eastAsia="Times New Roman" w:cstheme="minorHAnsi"/>
-        </w:rPr>
-      </w:pPr>
-      <w:r>
-        <w:rPr>
-          <w:rFonts w:eastAsia="Times New Roman" w:cstheme="minorHAnsi"/>
-        </w:rPr>
-        <w:t xml:space="preserve">// create a </w:t>
-      </w:r>
-      <w:proofErr w:type="gramStart"/>
-      <w:r>
-        <w:rPr>
-          <w:rFonts w:eastAsia="Times New Roman" w:cstheme="minorHAnsi"/>
-        </w:rPr>
-        <w:t>arrays</w:t>
-      </w:r>
-      <w:proofErr w:type="gramEnd"/>
-      <w:r>
-        <w:rPr>
-          <w:rFonts w:eastAsia="Times New Roman" w:cstheme="minorHAnsi"/>
-        </w:rPr>
-        <w:t xml:space="preserve"> that will contain values to be randomly generated</w:t>
-      </w:r>
-    </w:p>
-    <w:p>
-      <w:pPr>
-        <w:rPr>
-          <w:rFonts w:eastAsia="Times New Roman" w:cstheme="minorHAnsi"/>
-        </w:rPr>
-      </w:pPr>
-      <w:r>
-        <w:rPr>
-          <w:rFonts w:eastAsia="Times New Roman" w:cstheme="minorHAnsi"/>
-        </w:rPr>
-        <w:t>// create values to store randomly generated values for each category</w:t>
-      </w:r>
-    </w:p>
-    <w:p>
-      <w:pPr>
-        <w:rPr>
-          <w:rFonts w:eastAsia="Times New Roman" w:cstheme="minorHAnsi"/>
-        </w:rPr>
-      </w:pPr>
-      <w:r>
-        <w:rPr>
-          <w:rFonts w:eastAsia="Times New Roman" w:cstheme="minorHAnsi"/>
-        </w:rPr>
-        <w:t>// create if/else statements so user can regenerate selection</w:t>
-      </w:r>
-    </w:p>
-    <w:p>
-      <w:pPr>
-        <w:rPr>
-          <w:rFonts w:eastAsia="Times New Roman" w:cstheme="minorHAnsi"/>
-        </w:rPr>
-      </w:pPr>
-      <w:r>
-        <w:rPr>
-          <w:rFonts w:eastAsia="Times New Roman" w:cstheme="minorHAnsi"/>
-        </w:rPr>
-        <w:t>// confirm user selection with prompt</w:t>
-      </w:r>
-    </w:p>
-    <w:p>
-      <w:pPr>
-        <w:rPr>
-          <w:rFonts w:eastAsia="Times New Roman" w:cstheme="minorHAnsi"/>
-        </w:rPr>
-      </w:pPr>
-      <w:r>
-        <w:rPr>
-          <w:rFonts w:eastAsia="Times New Roman" w:cstheme="minorHAnsi"/>
-        </w:rPr>
-        <w:t>// display selected trip activities</w:t>
-      </w:r>
-    </w:p>
-    <w:p>
-      <w:pPr>
-        <w:rPr>
-          <w:rFonts w:eastAsia="Times New Roman" w:cstheme="minorHAnsi"/>
-        </w:rPr>
-      </w:pPr>
-      <w:r>
-        <w:rPr>
-          <w:rFonts w:eastAsia="Times New Roman" w:cstheme="minorHAnsi"/>
-        </w:rPr>
-        <w:t>// generate a destination for the user</w:t>
-      </w:r>
-    </w:p>
-    <w:p>
-      <w:pPr>
-        <w:rPr>
-          <w:rFonts w:eastAsia="Times New Roman" w:cstheme="minorHAnsi"/>
-        </w:rPr>
-      </w:pPr>
-      <w:r>
-        <w:rPr>
-          <w:rFonts w:eastAsia="Times New Roman" w:cstheme="minorHAnsi"/>
-        </w:rPr>
-        <w:t>// display generated trip details and ask user for confirmation or to regenerate trip</w:t>
-      </w:r>
-    </w:p>
-    <w:p>
-      <w:pPr>
-        <w:rPr>
-          <w:rFonts w:eastAsia="Times New Roman" w:cstheme="minorHAnsi"/>
-        </w:rPr>
-      </w:pPr>
-      <w:r>
-        <w:rPr>
-          <w:rFonts w:eastAsia="Times New Roman" w:cstheme="minorHAnsi"/>
-        </w:rPr>
-        <w:t>// display results (in a prompt?)</w:t>
-      </w:r>
-    </w:p>
-    <w:p>
-      <w:pPr>
-        <w:rPr>
-          <w:rFonts w:eastAsia="Times New Roman" w:cstheme="minorHAnsi"/>
-        </w:rPr>
-      </w:pPr>
-      <w:r>
-        <w:rPr>
-          <w:rFonts w:eastAsia="Times New Roman" w:cstheme="minorHAnsi"/>
-        </w:rPr>
-        <w:t xml:space="preserve">// then confirm user </w:t>
-      </w:r>
-      <w:proofErr w:type="gramStart"/>
-      <w:r>
-        <w:rPr>
-          <w:rFonts w:eastAsia="Times New Roman" w:cstheme="minorHAnsi"/>
-        </w:rPr>
-        <w:t>want's</w:t>
-      </w:r>
-      <w:proofErr w:type="gramEnd"/>
-      <w:r>
-        <w:rPr>
-          <w:rFonts w:eastAsia="Times New Roman" w:cstheme="minorHAnsi"/>
-        </w:rPr>
-        <w:t xml:space="preserve"> this trip</w:t>
-      </w:r>
-    </w:p>
-    <w:p>
-      <w:pPr>
-        <w:rPr>
-          <w:rFonts w:eastAsia="Times New Roman" w:cstheme="minorHAnsi"/>
-        </w:rPr>
-      </w:pPr>
-      <w:r>
-        <w:rPr>
-          <w:rFonts w:eastAsia="Times New Roman" w:cstheme="minorHAnsi"/>
-        </w:rPr>
-        <w:t>// if no, re-run all the generators</w:t>
-      </w:r>
     </w:p>
     <w:sectPr>
       <w:pgSz w:w="12240" w:h="15840"/>

</xml_diff>